<commit_message>
Minor change to the old docs.
</commit_message>
<xml_diff>
--- a/doc/old/2018-07-18_SonosInfraredControlUsingFLIRC.docx
+++ b/doc/old/2018-07-18_SonosInfraredControlUsingFLIRC.docx
@@ -39,8 +39,10 @@
         <w:rPr>
           <w:lang w:val="en-US"/>
         </w:rPr>
-        <w:t>Peter Toft &lt;pwtoft@gmail.com&gt;</w:t>
-      </w:r>
+        <w:t>Peter Toft</w:t>
+      </w:r>
+      <w:bookmarkStart w:id="0" w:name="_GoBack"/>
+      <w:bookmarkEnd w:id="0"/>
     </w:p>
     <w:p>
       <w:pPr>
@@ -7788,8 +7790,6 @@
         </w:rPr>
         <w:t xml:space="preserve">  echo Console Detected</w:t>
       </w:r>
-      <w:bookmarkStart w:id="0" w:name="_GoBack"/>
-      <w:bookmarkEnd w:id="0"/>
     </w:p>
     <w:p>
       <w:pPr>
@@ -8599,6 +8599,7 @@
   <w:style w:type="character" w:default="1" w:styleId="DefaultParagraphFont">
     <w:name w:val="Default Paragraph Font"/>
     <w:uiPriority w:val="1"/>
+    <w:semiHidden/>
     <w:unhideWhenUsed/>
   </w:style>
   <w:style w:type="table" w:default="1" w:styleId="TableNormal">

</xml_diff>